<commit_message>
Renamed main.java and modified DMaxwellGUI and the Word document
</commit_message>
<xml_diff>
--- a/Laboratorios/Laboratorio5/POOB-L05-2025-01.docx
+++ b/Laboratorios/Laboratorio5/POOB-L05-2025-01.docx
@@ -975,7 +975,7 @@
           <w:noProof/>
         </w:rPr>
         <w:drawing>
-          <wp:inline distT="0" distB="0" distL="0" distR="0" wp14:anchorId="0D0F4B62" wp14:editId="1AC2CA38">
+          <wp:inline distT="0" distB="0" distL="0" distR="0" wp14:anchorId="0D0F4B62" wp14:editId="19FC3030">
             <wp:extent cx="2752498" cy="1878514"/>
             <wp:effectExtent l="0" t="0" r="0" b="0"/>
             <wp:docPr id="1241357430" name="Imagen 1241357430"/>
@@ -1021,7 +1021,7 @@
           <w:noProof/>
         </w:rPr>
         <w:drawing>
-          <wp:anchor distT="0" distB="0" distL="114300" distR="114300" simplePos="0" relativeHeight="251658240" behindDoc="0" locked="0" layoutInCell="1" allowOverlap="1" wp14:anchorId="32FA6A8F" wp14:editId="4E011656">
+          <wp:anchor distT="0" distB="0" distL="114300" distR="114300" simplePos="0" relativeHeight="251658240" behindDoc="0" locked="0" layoutInCell="1" allowOverlap="1" wp14:anchorId="32FA6A8F" wp14:editId="07A32CD9">
             <wp:simplePos x="0" y="0"/>
             <wp:positionH relativeFrom="column">
               <wp:align>right</wp:align>
@@ -1808,7 +1808,7 @@
           <w:noProof/>
         </w:rPr>
         <w:drawing>
-          <wp:anchor distT="0" distB="0" distL="114300" distR="114300" simplePos="0" relativeHeight="251660288" behindDoc="0" locked="0" layoutInCell="1" allowOverlap="1" wp14:anchorId="36069A2C" wp14:editId="2C8A3ADE">
+          <wp:anchor distT="0" distB="0" distL="114300" distR="114300" simplePos="0" relativeHeight="251660288" behindDoc="0" locked="0" layoutInCell="1" allowOverlap="1" wp14:anchorId="36069A2C" wp14:editId="5F2E208A">
             <wp:simplePos x="0" y="0"/>
             <wp:positionH relativeFrom="column">
               <wp:posOffset>2284730</wp:posOffset>
@@ -2278,7 +2278,7 @@
           <w:noProof/>
         </w:rPr>
         <w:drawing>
-          <wp:anchor distT="0" distB="0" distL="114300" distR="114300" simplePos="0" relativeHeight="251663360" behindDoc="0" locked="0" layoutInCell="1" allowOverlap="1" wp14:anchorId="34D54C8E" wp14:editId="0E9606A9">
+          <wp:anchor distT="0" distB="0" distL="114300" distR="114300" simplePos="0" relativeHeight="251663360" behindDoc="0" locked="0" layoutInCell="1" allowOverlap="1" wp14:anchorId="34D54C8E" wp14:editId="00B5F2BE">
             <wp:simplePos x="0" y="0"/>
             <wp:positionH relativeFrom="column">
               <wp:posOffset>316865</wp:posOffset>
@@ -2368,7 +2368,7 @@
           <w:noProof/>
         </w:rPr>
         <w:drawing>
-          <wp:anchor distT="0" distB="0" distL="114300" distR="114300" simplePos="0" relativeHeight="251662336" behindDoc="0" locked="0" layoutInCell="1" allowOverlap="1" wp14:anchorId="6B92011C" wp14:editId="1AA03175">
+          <wp:anchor distT="0" distB="0" distL="114300" distR="114300" simplePos="0" relativeHeight="251662336" behindDoc="0" locked="0" layoutInCell="1" allowOverlap="1" wp14:anchorId="6B92011C" wp14:editId="771F2406">
             <wp:simplePos x="0" y="0"/>
             <wp:positionH relativeFrom="column">
               <wp:posOffset>3015904</wp:posOffset>
@@ -2684,7 +2684,7 @@
           <w:noProof/>
         </w:rPr>
         <w:drawing>
-          <wp:anchor distT="0" distB="0" distL="114300" distR="114300" simplePos="0" relativeHeight="251669504" behindDoc="0" locked="0" layoutInCell="1" allowOverlap="1" wp14:anchorId="56CD55AB" wp14:editId="6969CB11">
+          <wp:anchor distT="0" distB="0" distL="114300" distR="114300" simplePos="0" relativeHeight="251669504" behindDoc="0" locked="0" layoutInCell="1" allowOverlap="1" wp14:anchorId="56CD55AB" wp14:editId="21E20679">
             <wp:simplePos x="0" y="0"/>
             <wp:positionH relativeFrom="column">
               <wp:posOffset>3149254</wp:posOffset>
@@ -2738,7 +2738,7 @@
           <w:noProof/>
         </w:rPr>
         <w:drawing>
-          <wp:anchor distT="0" distB="0" distL="114300" distR="114300" simplePos="0" relativeHeight="251668480" behindDoc="0" locked="0" layoutInCell="1" allowOverlap="1" wp14:anchorId="1E017DB0" wp14:editId="5339BF39">
+          <wp:anchor distT="0" distB="0" distL="114300" distR="114300" simplePos="0" relativeHeight="251668480" behindDoc="0" locked="0" layoutInCell="1" allowOverlap="1" wp14:anchorId="1E017DB0" wp14:editId="372BAEEA">
             <wp:simplePos x="0" y="0"/>
             <wp:positionH relativeFrom="column">
               <wp:posOffset>-624898</wp:posOffset>
@@ -3205,7 +3205,7 @@
           <w:noProof/>
         </w:rPr>
         <w:drawing>
-          <wp:anchor distT="0" distB="0" distL="114300" distR="114300" simplePos="0" relativeHeight="251673600" behindDoc="0" locked="0" layoutInCell="1" allowOverlap="1" wp14:anchorId="27D2F293" wp14:editId="53ADF26A">
+          <wp:anchor distT="0" distB="0" distL="114300" distR="114300" simplePos="0" relativeHeight="251673600" behindDoc="0" locked="0" layoutInCell="1" allowOverlap="1" wp14:anchorId="27D2F293" wp14:editId="15569F58">
             <wp:simplePos x="0" y="0"/>
             <wp:positionH relativeFrom="column">
               <wp:posOffset>4123690</wp:posOffset>
@@ -3280,7 +3280,7 @@
           <w:noProof/>
         </w:rPr>
         <w:drawing>
-          <wp:anchor distT="0" distB="0" distL="114300" distR="114300" simplePos="0" relativeHeight="251672576" behindDoc="0" locked="0" layoutInCell="1" allowOverlap="1" wp14:anchorId="596FF21E" wp14:editId="76AC866D">
+          <wp:anchor distT="0" distB="0" distL="114300" distR="114300" simplePos="0" relativeHeight="251672576" behindDoc="0" locked="0" layoutInCell="1" allowOverlap="1" wp14:anchorId="596FF21E" wp14:editId="4BF872BD">
             <wp:simplePos x="0" y="0"/>
             <wp:positionH relativeFrom="page">
               <wp:posOffset>271433</wp:posOffset>
@@ -3378,7 +3378,7 @@
           <w:noProof/>
         </w:rPr>
         <w:drawing>
-          <wp:anchor distT="0" distB="0" distL="114300" distR="114300" simplePos="0" relativeHeight="251674624" behindDoc="0" locked="0" layoutInCell="1" allowOverlap="1" wp14:anchorId="166DABC8" wp14:editId="485EC4B1">
+          <wp:anchor distT="0" distB="0" distL="114300" distR="114300" simplePos="0" relativeHeight="251674624" behindDoc="0" locked="0" layoutInCell="1" allowOverlap="1" wp14:anchorId="166DABC8" wp14:editId="56CE8606">
             <wp:simplePos x="0" y="0"/>
             <wp:positionH relativeFrom="column">
               <wp:posOffset>-425392</wp:posOffset>
@@ -3439,7 +3439,7 @@
           <w:noProof/>
         </w:rPr>
         <w:drawing>
-          <wp:anchor distT="0" distB="0" distL="114300" distR="114300" simplePos="0" relativeHeight="251675648" behindDoc="0" locked="0" layoutInCell="1" allowOverlap="1" wp14:anchorId="6C3CE277" wp14:editId="049E4F8F">
+          <wp:anchor distT="0" distB="0" distL="114300" distR="114300" simplePos="0" relativeHeight="251675648" behindDoc="0" locked="0" layoutInCell="1" allowOverlap="1" wp14:anchorId="6C3CE277" wp14:editId="147B3C8C">
             <wp:simplePos x="0" y="0"/>
             <wp:positionH relativeFrom="column">
               <wp:posOffset>3265459</wp:posOffset>
@@ -4246,6 +4246,9 @@
         <w:ind w:right="1"/>
       </w:pPr>
       <w:r>
+        <w:rPr>
+          <w:noProof/>
+        </w:rPr>
         <w:drawing>
           <wp:inline distT="0" distB="0" distL="0" distR="0" wp14:anchorId="671E07D6" wp14:editId="061F94DB">
             <wp:extent cx="2829320" cy="200053"/>
@@ -4297,6 +4300,48 @@
     </w:p>
     <w:p>
       <w:pPr>
+        <w:ind w:left="717" w:right="1" w:firstLine="0"/>
+      </w:pPr>
+      <w:r>
+        <w:drawing>
+          <wp:inline distT="0" distB="0" distL="0" distR="0" wp14:anchorId="2DD8832D" wp14:editId="1158DC4A">
+            <wp:extent cx="3009207" cy="1721074"/>
+            <wp:effectExtent l="0" t="0" r="1270" b="0"/>
+            <wp:docPr id="1935276123" name="Imagen 1" descr="Texto&#10;&#10;El contenido generado por IA puede ser incorrecto."/>
+            <wp:cNvGraphicFramePr>
+              <a:graphicFrameLocks xmlns:a="http://schemas.openxmlformats.org/drawingml/2006/main" noChangeAspect="1"/>
+            </wp:cNvGraphicFramePr>
+            <a:graphic xmlns:a="http://schemas.openxmlformats.org/drawingml/2006/main">
+              <a:graphicData uri="http://schemas.openxmlformats.org/drawingml/2006/picture">
+                <pic:pic xmlns:pic="http://schemas.openxmlformats.org/drawingml/2006/picture">
+                  <pic:nvPicPr>
+                    <pic:cNvPr id="1935276123" name="Imagen 1" descr="Texto&#10;&#10;El contenido generado por IA puede ser incorrecto."/>
+                    <pic:cNvPicPr/>
+                  </pic:nvPicPr>
+                  <pic:blipFill>
+                    <a:blip r:embed="rId29"/>
+                    <a:stretch>
+                      <a:fillRect/>
+                    </a:stretch>
+                  </pic:blipFill>
+                  <pic:spPr>
+                    <a:xfrm>
+                      <a:off x="0" y="0"/>
+                      <a:ext cx="3016169" cy="1725056"/>
+                    </a:xfrm>
+                    <a:prstGeom prst="rect">
+                      <a:avLst/>
+                    </a:prstGeom>
+                  </pic:spPr>
+                </pic:pic>
+              </a:graphicData>
+            </a:graphic>
+          </wp:inline>
+        </w:drawing>
+      </w:r>
+    </w:p>
+    <w:p>
+      <w:pPr>
         <w:numPr>
           <w:ilvl w:val="0"/>
           <w:numId w:val="14"/>
@@ -4310,6 +4355,164 @@
     </w:p>
     <w:p>
       <w:pPr>
+        <w:spacing w:after="244"/>
+        <w:ind w:left="717" w:right="1" w:firstLine="0"/>
+      </w:pPr>
+      <w:r>
+        <w:drawing>
+          <wp:anchor distT="0" distB="0" distL="114300" distR="114300" simplePos="0" relativeHeight="251677696" behindDoc="0" locked="0" layoutInCell="1" allowOverlap="1" wp14:anchorId="1C1A7939" wp14:editId="047841A6">
+            <wp:simplePos x="0" y="0"/>
+            <wp:positionH relativeFrom="column">
+              <wp:posOffset>3159760</wp:posOffset>
+            </wp:positionH>
+            <wp:positionV relativeFrom="paragraph">
+              <wp:posOffset>198755</wp:posOffset>
+            </wp:positionV>
+            <wp:extent cx="3565525" cy="1983105"/>
+            <wp:effectExtent l="0" t="0" r="0" b="0"/>
+            <wp:wrapSquare wrapText="bothSides"/>
+            <wp:docPr id="1752529249" name="Imagen 1" descr="Interfaz de usuario gráfica&#10;&#10;El contenido generado por IA puede ser incorrecto."/>
+            <wp:cNvGraphicFramePr>
+              <a:graphicFrameLocks xmlns:a="http://schemas.openxmlformats.org/drawingml/2006/main" noChangeAspect="1"/>
+            </wp:cNvGraphicFramePr>
+            <a:graphic xmlns:a="http://schemas.openxmlformats.org/drawingml/2006/main">
+              <a:graphicData uri="http://schemas.openxmlformats.org/drawingml/2006/picture">
+                <pic:pic xmlns:pic="http://schemas.openxmlformats.org/drawingml/2006/picture">
+                  <pic:nvPicPr>
+                    <pic:cNvPr id="1752529249" name="Imagen 1" descr="Interfaz de usuario gráfica&#10;&#10;El contenido generado por IA puede ser incorrecto."/>
+                    <pic:cNvPicPr/>
+                  </pic:nvPicPr>
+                  <pic:blipFill>
+                    <a:blip r:embed="rId30" cstate="print">
+                      <a:extLst>
+                        <a:ext uri="{28A0092B-C50C-407E-A947-70E740481C1C}">
+                          <a14:useLocalDpi xmlns:a14="http://schemas.microsoft.com/office/drawing/2010/main" val="0"/>
+                        </a:ext>
+                      </a:extLst>
+                    </a:blip>
+                    <a:stretch>
+                      <a:fillRect/>
+                    </a:stretch>
+                  </pic:blipFill>
+                  <pic:spPr>
+                    <a:xfrm>
+                      <a:off x="0" y="0"/>
+                      <a:ext cx="3565525" cy="1983105"/>
+                    </a:xfrm>
+                    <a:prstGeom prst="rect">
+                      <a:avLst/>
+                    </a:prstGeom>
+                  </pic:spPr>
+                </pic:pic>
+              </a:graphicData>
+            </a:graphic>
+            <wp14:sizeRelH relativeFrom="margin">
+              <wp14:pctWidth>0</wp14:pctWidth>
+            </wp14:sizeRelH>
+            <wp14:sizeRelV relativeFrom="margin">
+              <wp14:pctHeight>0</wp14:pctHeight>
+            </wp14:sizeRelV>
+          </wp:anchor>
+        </w:drawing>
+      </w:r>
+      <w:r>
+        <w:drawing>
+          <wp:anchor distT="0" distB="0" distL="114300" distR="114300" simplePos="0" relativeHeight="251676672" behindDoc="0" locked="0" layoutInCell="1" allowOverlap="1" wp14:anchorId="1E90C41F" wp14:editId="2C098677">
+            <wp:simplePos x="0" y="0"/>
+            <wp:positionH relativeFrom="column">
+              <wp:posOffset>-553085</wp:posOffset>
+            </wp:positionH>
+            <wp:positionV relativeFrom="paragraph">
+              <wp:posOffset>182245</wp:posOffset>
+            </wp:positionV>
+            <wp:extent cx="3568700" cy="1994535"/>
+            <wp:effectExtent l="0" t="0" r="0" b="5715"/>
+            <wp:wrapSquare wrapText="bothSides"/>
+            <wp:docPr id="1384383093" name="Imagen 1" descr="Gráfico, Gráfico de dispersión&#10;&#10;El contenido generado por IA puede ser incorrecto."/>
+            <wp:cNvGraphicFramePr>
+              <a:graphicFrameLocks xmlns:a="http://schemas.openxmlformats.org/drawingml/2006/main" noChangeAspect="1"/>
+            </wp:cNvGraphicFramePr>
+            <a:graphic xmlns:a="http://schemas.openxmlformats.org/drawingml/2006/main">
+              <a:graphicData uri="http://schemas.openxmlformats.org/drawingml/2006/picture">
+                <pic:pic xmlns:pic="http://schemas.openxmlformats.org/drawingml/2006/picture">
+                  <pic:nvPicPr>
+                    <pic:cNvPr id="1384383093" name="Imagen 1" descr="Gráfico, Gráfico de dispersión&#10;&#10;El contenido generado por IA puede ser incorrecto."/>
+                    <pic:cNvPicPr/>
+                  </pic:nvPicPr>
+                  <pic:blipFill>
+                    <a:blip r:embed="rId31" cstate="print">
+                      <a:extLst>
+                        <a:ext uri="{28A0092B-C50C-407E-A947-70E740481C1C}">
+                          <a14:useLocalDpi xmlns:a14="http://schemas.microsoft.com/office/drawing/2010/main" val="0"/>
+                        </a:ext>
+                      </a:extLst>
+                    </a:blip>
+                    <a:stretch>
+                      <a:fillRect/>
+                    </a:stretch>
+                  </pic:blipFill>
+                  <pic:spPr>
+                    <a:xfrm>
+                      <a:off x="0" y="0"/>
+                      <a:ext cx="3568700" cy="1994535"/>
+                    </a:xfrm>
+                    <a:prstGeom prst="rect">
+                      <a:avLst/>
+                    </a:prstGeom>
+                  </pic:spPr>
+                </pic:pic>
+              </a:graphicData>
+            </a:graphic>
+            <wp14:sizeRelH relativeFrom="margin">
+              <wp14:pctWidth>0</wp14:pctWidth>
+            </wp14:sizeRelH>
+            <wp14:sizeRelV relativeFrom="margin">
+              <wp14:pctHeight>0</wp14:pctHeight>
+            </wp14:sizeRelV>
+          </wp:anchor>
+        </w:drawing>
+      </w:r>
+    </w:p>
+    <w:p>
+      <w:pPr>
+        <w:spacing w:after="0" w:line="259" w:lineRule="auto"/>
+        <w:ind w:left="0" w:firstLine="0"/>
+        <w:jc w:val="left"/>
+      </w:pPr>
+    </w:p>
+    <w:p>
+      <w:pPr>
+        <w:spacing w:after="0" w:line="259" w:lineRule="auto"/>
+        <w:ind w:left="0" w:firstLine="0"/>
+        <w:jc w:val="left"/>
+      </w:pPr>
+    </w:p>
+    <w:p>
+      <w:pPr>
+        <w:spacing w:after="0" w:line="259" w:lineRule="auto"/>
+        <w:ind w:left="0" w:firstLine="0"/>
+        <w:jc w:val="left"/>
+      </w:pPr>
+    </w:p>
+    <w:p>
+      <w:pPr>
+        <w:spacing w:after="0" w:line="259" w:lineRule="auto"/>
+        <w:ind w:left="0" w:firstLine="0"/>
+        <w:jc w:val="left"/>
+      </w:pPr>
+    </w:p>
+    <w:p>
+      <w:pPr>
+        <w:spacing w:after="0" w:line="259" w:lineRule="auto"/>
+        <w:ind w:left="0" w:firstLine="0"/>
+        <w:jc w:val="left"/>
+        <w:rPr>
+          <w:b/>
+        </w:rPr>
+      </w:pPr>
+    </w:p>
+    <w:p>
+      <w:pPr>
         <w:spacing w:after="0" w:line="259" w:lineRule="auto"/>
         <w:ind w:left="7"/>
         <w:jc w:val="left"/>
@@ -4358,6 +4561,76 @@
     </w:p>
     <w:p>
       <w:pPr>
+        <w:pStyle w:val="Prrafodelista"/>
+        <w:numPr>
+          <w:ilvl w:val="0"/>
+          <w:numId w:val="21"/>
+        </w:numPr>
+        <w:ind w:right="1"/>
+      </w:pPr>
+      <w:r>
+        <w:t xml:space="preserve">Cambiamos lo siguiente en </w:t>
+      </w:r>
+      <w:proofErr w:type="spellStart"/>
+      <w:r>
+        <w:t>si</w:t>
+      </w:r>
+      <w:proofErr w:type="spellEnd"/>
+      <w:r>
+        <w:t xml:space="preserve">: </w:t>
+      </w:r>
+    </w:p>
+    <w:p>
+      <w:pPr>
+        <w:pStyle w:val="Prrafodelista"/>
+        <w:ind w:left="1437" w:right="1" w:firstLine="0"/>
+      </w:pPr>
+      <w:r>
+        <w:drawing>
+          <wp:inline distT="0" distB="0" distL="0" distR="0" wp14:anchorId="3B11C154" wp14:editId="3332747B">
+            <wp:extent cx="2953162" cy="171474"/>
+            <wp:effectExtent l="0" t="0" r="0" b="0"/>
+            <wp:docPr id="1609106407" name="Imagen 1"/>
+            <wp:cNvGraphicFramePr>
+              <a:graphicFrameLocks xmlns:a="http://schemas.openxmlformats.org/drawingml/2006/main" noChangeAspect="1"/>
+            </wp:cNvGraphicFramePr>
+            <a:graphic xmlns:a="http://schemas.openxmlformats.org/drawingml/2006/main">
+              <a:graphicData uri="http://schemas.openxmlformats.org/drawingml/2006/picture">
+                <pic:pic xmlns:pic="http://schemas.openxmlformats.org/drawingml/2006/picture">
+                  <pic:nvPicPr>
+                    <pic:cNvPr id="1609106407" name=""/>
+                    <pic:cNvPicPr/>
+                  </pic:nvPicPr>
+                  <pic:blipFill>
+                    <a:blip r:embed="rId32"/>
+                    <a:stretch>
+                      <a:fillRect/>
+                    </a:stretch>
+                  </pic:blipFill>
+                  <pic:spPr>
+                    <a:xfrm>
+                      <a:off x="0" y="0"/>
+                      <a:ext cx="2953162" cy="171474"/>
+                    </a:xfrm>
+                    <a:prstGeom prst="rect">
+                      <a:avLst/>
+                    </a:prstGeom>
+                  </pic:spPr>
+                </pic:pic>
+              </a:graphicData>
+            </a:graphic>
+          </wp:inline>
+        </w:drawing>
+      </w:r>
+    </w:p>
+    <w:p>
+      <w:pPr>
+        <w:pStyle w:val="Prrafodelista"/>
+        <w:ind w:left="1437" w:right="1" w:firstLine="0"/>
+      </w:pPr>
+    </w:p>
+    <w:p>
+      <w:pPr>
         <w:numPr>
           <w:ilvl w:val="0"/>
           <w:numId w:val="15"/>
@@ -4370,6 +4643,53 @@
     </w:p>
     <w:p>
       <w:pPr>
+        <w:pStyle w:val="Prrafodelista"/>
+        <w:numPr>
+          <w:ilvl w:val="0"/>
+          <w:numId w:val="21"/>
+        </w:numPr>
+        <w:ind w:right="1"/>
+      </w:pPr>
+      <w:r>
+        <w:drawing>
+          <wp:inline distT="0" distB="0" distL="0" distR="0" wp14:anchorId="733D9E2D" wp14:editId="27572451">
+            <wp:extent cx="1881689" cy="2083724"/>
+            <wp:effectExtent l="0" t="0" r="4445" b="0"/>
+            <wp:docPr id="1305365688" name="Imagen 1"/>
+            <wp:cNvGraphicFramePr>
+              <a:graphicFrameLocks xmlns:a="http://schemas.openxmlformats.org/drawingml/2006/main" noChangeAspect="1"/>
+            </wp:cNvGraphicFramePr>
+            <a:graphic xmlns:a="http://schemas.openxmlformats.org/drawingml/2006/main">
+              <a:graphicData uri="http://schemas.openxmlformats.org/drawingml/2006/picture">
+                <pic:pic xmlns:pic="http://schemas.openxmlformats.org/drawingml/2006/picture">
+                  <pic:nvPicPr>
+                    <pic:cNvPr id="1305365688" name=""/>
+                    <pic:cNvPicPr/>
+                  </pic:nvPicPr>
+                  <pic:blipFill>
+                    <a:blip r:embed="rId33"/>
+                    <a:stretch>
+                      <a:fillRect/>
+                    </a:stretch>
+                  </pic:blipFill>
+                  <pic:spPr>
+                    <a:xfrm>
+                      <a:off x="0" y="0"/>
+                      <a:ext cx="1887239" cy="2089870"/>
+                    </a:xfrm>
+                    <a:prstGeom prst="rect">
+                      <a:avLst/>
+                    </a:prstGeom>
+                  </pic:spPr>
+                </pic:pic>
+              </a:graphicData>
+            </a:graphic>
+          </wp:inline>
+        </w:drawing>
+      </w:r>
+    </w:p>
+    <w:p>
+      <w:pPr>
         <w:numPr>
           <w:ilvl w:val="0"/>
           <w:numId w:val="15"/>
@@ -4382,13 +4702,259 @@
     </w:p>
     <w:p>
       <w:pPr>
+        <w:ind w:right="1"/>
+      </w:pPr>
+    </w:p>
+    <w:p>
+      <w:pPr>
+        <w:ind w:right="1"/>
+      </w:pPr>
+    </w:p>
+    <w:p>
+      <w:pPr>
+        <w:ind w:right="1"/>
+      </w:pPr>
+      <w:r>
+        <w:drawing>
+          <wp:anchor distT="0" distB="0" distL="114300" distR="114300" simplePos="0" relativeHeight="251679744" behindDoc="0" locked="0" layoutInCell="1" allowOverlap="1" wp14:anchorId="76489B44" wp14:editId="27139D43">
+            <wp:simplePos x="0" y="0"/>
+            <wp:positionH relativeFrom="column">
+              <wp:posOffset>2988426</wp:posOffset>
+            </wp:positionH>
+            <wp:positionV relativeFrom="paragraph">
+              <wp:posOffset>7562</wp:posOffset>
+            </wp:positionV>
+            <wp:extent cx="3252470" cy="1820545"/>
+            <wp:effectExtent l="0" t="0" r="5080" b="8255"/>
+            <wp:wrapSquare wrapText="bothSides"/>
+            <wp:docPr id="1380681174" name="Imagen 1" descr="Interfaz de usuario gráfica, Aplicación&#10;&#10;El contenido generado por IA puede ser incorrecto."/>
+            <wp:cNvGraphicFramePr>
+              <a:graphicFrameLocks xmlns:a="http://schemas.openxmlformats.org/drawingml/2006/main" noChangeAspect="1"/>
+            </wp:cNvGraphicFramePr>
+            <a:graphic xmlns:a="http://schemas.openxmlformats.org/drawingml/2006/main">
+              <a:graphicData uri="http://schemas.openxmlformats.org/drawingml/2006/picture">
+                <pic:pic xmlns:pic="http://schemas.openxmlformats.org/drawingml/2006/picture">
+                  <pic:nvPicPr>
+                    <pic:cNvPr id="1380681174" name="Imagen 1" descr="Interfaz de usuario gráfica, Aplicación&#10;&#10;El contenido generado por IA puede ser incorrecto."/>
+                    <pic:cNvPicPr/>
+                  </pic:nvPicPr>
+                  <pic:blipFill>
+                    <a:blip r:embed="rId34" cstate="print">
+                      <a:extLst>
+                        <a:ext uri="{28A0092B-C50C-407E-A947-70E740481C1C}">
+                          <a14:useLocalDpi xmlns:a14="http://schemas.microsoft.com/office/drawing/2010/main" val="0"/>
+                        </a:ext>
+                      </a:extLst>
+                    </a:blip>
+                    <a:stretch>
+                      <a:fillRect/>
+                    </a:stretch>
+                  </pic:blipFill>
+                  <pic:spPr>
+                    <a:xfrm>
+                      <a:off x="0" y="0"/>
+                      <a:ext cx="3252470" cy="1820545"/>
+                    </a:xfrm>
+                    <a:prstGeom prst="rect">
+                      <a:avLst/>
+                    </a:prstGeom>
+                  </pic:spPr>
+                </pic:pic>
+              </a:graphicData>
+            </a:graphic>
+            <wp14:sizeRelH relativeFrom="margin">
+              <wp14:pctWidth>0</wp14:pctWidth>
+            </wp14:sizeRelH>
+            <wp14:sizeRelV relativeFrom="margin">
+              <wp14:pctHeight>0</wp14:pctHeight>
+            </wp14:sizeRelV>
+          </wp:anchor>
+        </w:drawing>
+      </w:r>
+      <w:r>
+        <w:drawing>
+          <wp:anchor distT="0" distB="0" distL="114300" distR="114300" simplePos="0" relativeHeight="251678720" behindDoc="0" locked="0" layoutInCell="1" allowOverlap="1" wp14:anchorId="69EC89C4" wp14:editId="3E037E5D">
+            <wp:simplePos x="0" y="0"/>
+            <wp:positionH relativeFrom="column">
+              <wp:posOffset>-624840</wp:posOffset>
+            </wp:positionH>
+            <wp:positionV relativeFrom="paragraph">
+              <wp:posOffset>7966</wp:posOffset>
+            </wp:positionV>
+            <wp:extent cx="3114675" cy="1734185"/>
+            <wp:effectExtent l="0" t="0" r="9525" b="0"/>
+            <wp:wrapSquare wrapText="bothSides"/>
+            <wp:docPr id="842062283" name="Imagen 1" descr="Interfaz de usuario gráfica, Texto, Aplicación&#10;&#10;El contenido generado por IA puede ser incorrecto."/>
+            <wp:cNvGraphicFramePr>
+              <a:graphicFrameLocks xmlns:a="http://schemas.openxmlformats.org/drawingml/2006/main" noChangeAspect="1"/>
+            </wp:cNvGraphicFramePr>
+            <a:graphic xmlns:a="http://schemas.openxmlformats.org/drawingml/2006/main">
+              <a:graphicData uri="http://schemas.openxmlformats.org/drawingml/2006/picture">
+                <pic:pic xmlns:pic="http://schemas.openxmlformats.org/drawingml/2006/picture">
+                  <pic:nvPicPr>
+                    <pic:cNvPr id="842062283" name="Imagen 1" descr="Interfaz de usuario gráfica, Texto, Aplicación&#10;&#10;El contenido generado por IA puede ser incorrecto."/>
+                    <pic:cNvPicPr/>
+                  </pic:nvPicPr>
+                  <pic:blipFill>
+                    <a:blip r:embed="rId35" cstate="print">
+                      <a:extLst>
+                        <a:ext uri="{28A0092B-C50C-407E-A947-70E740481C1C}">
+                          <a14:useLocalDpi xmlns:a14="http://schemas.microsoft.com/office/drawing/2010/main" val="0"/>
+                        </a:ext>
+                      </a:extLst>
+                    </a:blip>
+                    <a:stretch>
+                      <a:fillRect/>
+                    </a:stretch>
+                  </pic:blipFill>
+                  <pic:spPr>
+                    <a:xfrm>
+                      <a:off x="0" y="0"/>
+                      <a:ext cx="3114675" cy="1734185"/>
+                    </a:xfrm>
+                    <a:prstGeom prst="rect">
+                      <a:avLst/>
+                    </a:prstGeom>
+                  </pic:spPr>
+                </pic:pic>
+              </a:graphicData>
+            </a:graphic>
+            <wp14:sizeRelH relativeFrom="margin">
+              <wp14:pctWidth>0</wp14:pctWidth>
+            </wp14:sizeRelH>
+            <wp14:sizeRelV relativeFrom="margin">
+              <wp14:pctHeight>0</wp14:pctHeight>
+            </wp14:sizeRelV>
+          </wp:anchor>
+        </w:drawing>
+      </w:r>
+    </w:p>
+    <w:p>
+      <w:pPr>
+        <w:ind w:right="1"/>
+      </w:pPr>
+    </w:p>
+    <w:p>
+      <w:pPr>
+        <w:ind w:right="1"/>
+      </w:pPr>
+    </w:p>
+    <w:p>
+      <w:pPr>
+        <w:ind w:right="1"/>
+      </w:pPr>
+    </w:p>
+    <w:p>
+      <w:pPr>
+        <w:ind w:right="1"/>
+      </w:pPr>
+    </w:p>
+    <w:p>
+      <w:pPr>
+        <w:ind w:right="1"/>
+      </w:pPr>
+    </w:p>
+    <w:p>
+      <w:pPr>
+        <w:ind w:right="1"/>
+      </w:pPr>
+    </w:p>
+    <w:p>
+      <w:pPr>
+        <w:ind w:right="1"/>
+      </w:pPr>
+    </w:p>
+    <w:p>
+      <w:pPr>
+        <w:ind w:right="1"/>
+      </w:pPr>
+    </w:p>
+    <w:p>
+      <w:pPr>
+        <w:ind w:right="1"/>
+      </w:pPr>
+    </w:p>
+    <w:p>
+      <w:pPr>
+        <w:ind w:right="1"/>
+      </w:pPr>
+    </w:p>
+    <w:p>
+      <w:pPr>
+        <w:ind w:right="1"/>
+      </w:pPr>
+    </w:p>
+    <w:p>
+      <w:pPr>
+        <w:ind w:right="1"/>
+      </w:pPr>
+    </w:p>
+    <w:p>
+      <w:pPr>
+        <w:ind w:right="1"/>
+      </w:pPr>
+    </w:p>
+    <w:p>
+      <w:pPr>
+        <w:ind w:right="1"/>
+      </w:pPr>
+    </w:p>
+    <w:p>
+      <w:pPr>
+        <w:ind w:right="1"/>
+      </w:pPr>
+    </w:p>
+    <w:p>
+      <w:pPr>
+        <w:ind w:right="1"/>
+      </w:pPr>
+    </w:p>
+    <w:p>
+      <w:pPr>
+        <w:ind w:right="1"/>
+      </w:pPr>
+    </w:p>
+    <w:p>
+      <w:pPr>
+        <w:ind w:right="1"/>
+      </w:pPr>
+    </w:p>
+    <w:p>
+      <w:pPr>
+        <w:ind w:right="1"/>
+      </w:pPr>
+    </w:p>
+    <w:p>
+      <w:pPr>
+        <w:ind w:right="1"/>
+      </w:pPr>
+    </w:p>
+    <w:p>
+      <w:pPr>
+        <w:ind w:right="1"/>
+      </w:pPr>
+    </w:p>
+    <w:p>
+      <w:pPr>
+        <w:ind w:right="1"/>
+      </w:pPr>
+    </w:p>
+    <w:p>
+      <w:pPr>
+        <w:ind w:right="1"/>
+      </w:pPr>
+    </w:p>
+    <w:p>
+      <w:pPr>
         <w:spacing w:after="0" w:line="265" w:lineRule="auto"/>
         <w:ind w:left="-5"/>
         <w:jc w:val="left"/>
-      </w:pPr>
-      <w:r>
-        <w:rPr>
-          <w:b/>
+        <w:rPr>
+          <w:sz w:val="22"/>
+        </w:rPr>
+      </w:pPr>
+      <w:r>
+        <w:rPr>
           <w:sz w:val="22"/>
         </w:rPr>
         <w:t>RETROSPECTIVA</w:t>
@@ -4398,73 +4964,277 @@
       <w:pPr>
         <w:numPr>
           <w:ilvl w:val="0"/>
-          <w:numId w:val="16"/>
+          <w:numId w:val="23"/>
         </w:numPr>
-        <w:ind w:right="1" w:hanging="360"/>
-      </w:pPr>
-      <w:r>
-        <w:t xml:space="preserve">¿Cuál fue el tiempo total invertido en el laboratorio por cada uno de ustedes? (Horas/Hombre) </w:t>
+        <w:spacing w:after="0" w:line="265" w:lineRule="auto"/>
+        <w:jc w:val="left"/>
+        <w:rPr>
+          <w:sz w:val="22"/>
+        </w:rPr>
+      </w:pPr>
+      <w:r>
+        <w:rPr>
+          <w:sz w:val="22"/>
+        </w:rPr>
+        <w:t>¿Cuál fue el tiempo total invertido en el laboratorio por cada uno de ustedes? (Horas/Hombre)</w:t>
+      </w:r>
+      <w:r>
+        <w:rPr>
+          <w:sz w:val="22"/>
+        </w:rPr>
+        <w:br/>
+        <w:t>• 18 horas – Sánchez</w:t>
+      </w:r>
+      <w:r>
+        <w:rPr>
+          <w:sz w:val="22"/>
+        </w:rPr>
+        <w:br/>
+        <w:t>• 18 horas – Ruiz</w:t>
       </w:r>
     </w:p>
     <w:p>
       <w:pPr>
         <w:numPr>
           <w:ilvl w:val="0"/>
-          <w:numId w:val="16"/>
+          <w:numId w:val="23"/>
         </w:numPr>
-        <w:ind w:right="1" w:hanging="360"/>
-      </w:pPr>
-      <w:r>
+        <w:spacing w:after="0" w:line="265" w:lineRule="auto"/>
+        <w:jc w:val="left"/>
+        <w:rPr>
+          <w:sz w:val="22"/>
+        </w:rPr>
+      </w:pPr>
+      <w:r>
+        <w:rPr>
+          <w:sz w:val="22"/>
+        </w:rPr>
         <w:t>¿Cuál es el estado actual del laboratorio? ¿Por qué?</w:t>
+      </w:r>
+      <w:r>
+        <w:rPr>
+          <w:sz w:val="22"/>
+        </w:rPr>
+        <w:br/>
+        <w:t>El laboratorio está completamente terminado. Consideramos que hemos hecho un buen trabajo, cumpliendo con todos los objetivos establecidos.</w:t>
       </w:r>
     </w:p>
     <w:p>
       <w:pPr>
         <w:numPr>
           <w:ilvl w:val="0"/>
-          <w:numId w:val="16"/>
+          <w:numId w:val="23"/>
         </w:numPr>
-        <w:ind w:right="1" w:hanging="360"/>
-      </w:pPr>
-      <w:r>
-        <w:t>Seleccionen una práctica XP del laboratorio ¿por qué consideran que es importante?</w:t>
+        <w:spacing w:after="0" w:line="265" w:lineRule="auto"/>
+        <w:jc w:val="left"/>
+        <w:rPr>
+          <w:sz w:val="22"/>
+        </w:rPr>
+      </w:pPr>
+      <w:r>
+        <w:rPr>
+          <w:sz w:val="22"/>
+        </w:rPr>
+        <w:t>Seleccionen una práctica XP del laboratorio. ¿Por qué consideran que es importante?</w:t>
+      </w:r>
+      <w:r>
+        <w:rPr>
+          <w:sz w:val="22"/>
+        </w:rPr>
+        <w:br/>
+        <w:t>Elegimos la práctica en la que, al detectar un bug, se crean pruebas. Esta práctica fue crucial porque nos permitió aprender más sobre pruebas unitarias y, al mismo tiempo, mejoró la calidad de nuestro código.</w:t>
       </w:r>
     </w:p>
     <w:p>
       <w:pPr>
         <w:numPr>
           <w:ilvl w:val="0"/>
-          <w:numId w:val="16"/>
+          <w:numId w:val="23"/>
         </w:numPr>
-        <w:ind w:right="1" w:hanging="360"/>
-      </w:pPr>
-      <w:r>
+        <w:spacing w:after="0" w:line="265" w:lineRule="auto"/>
+        <w:jc w:val="left"/>
+        <w:rPr>
+          <w:sz w:val="22"/>
+        </w:rPr>
+      </w:pPr>
+      <w:r>
+        <w:rPr>
+          <w:sz w:val="22"/>
+        </w:rPr>
         <w:t>¿Cuál consideran fue el mayor logro? ¿Por qué? ¿Cuál consideran que fue el mayor problema? ¿Qué hicieron para resolverlo?</w:t>
+      </w:r>
+      <w:r>
+        <w:rPr>
+          <w:sz w:val="22"/>
+        </w:rPr>
+        <w:br/>
+        <w:t>Nuestro mayor logro fue completar el laboratorio con éxito y comprender todos los procesos involucrados. El desafío más grande fue desarrollar la interfaz gráfica de usuario (GUI) desde cero, ya que es un tema complejo y requiere un dominio preciso de los comandos. Para resolverlo, buscamos ejemplos y documentación que nos ayudaron a comprender mejor el proceso y las herramientas necesarias.</w:t>
       </w:r>
     </w:p>
     <w:p>
       <w:pPr>
         <w:numPr>
           <w:ilvl w:val="0"/>
-          <w:numId w:val="16"/>
+          <w:numId w:val="23"/>
         </w:numPr>
-        <w:ind w:right="1" w:hanging="360"/>
-      </w:pPr>
-      <w:r>
-        <w:t xml:space="preserve">¿Qué hicieron bien como equipo? ¿Qué se comprometen a hacer para mejorar los resultados? </w:t>
+        <w:spacing w:after="0" w:line="265" w:lineRule="auto"/>
+        <w:jc w:val="left"/>
+        <w:rPr>
+          <w:sz w:val="22"/>
+        </w:rPr>
+      </w:pPr>
+      <w:r>
+        <w:rPr>
+          <w:sz w:val="22"/>
+        </w:rPr>
+        <w:t>¿Qué hicieron bien como equipo? ¿Qué se comprometen a hacer para mejorar los resultados?</w:t>
+      </w:r>
+      <w:r>
+        <w:rPr>
+          <w:sz w:val="22"/>
+        </w:rPr>
+        <w:br/>
+        <w:t>Consideramos que trabajamos de manera eficiente en muchas áreas, pero sentimos que la comunicación podría haberse mejorado. Nos comprometemos a mantener una comunicación más constante y clara en futuras actividades para optimizar nuestros resultados.</w:t>
       </w:r>
     </w:p>
     <w:p>
       <w:pPr>
         <w:numPr>
           <w:ilvl w:val="0"/>
-          <w:numId w:val="16"/>
+          <w:numId w:val="23"/>
         </w:numPr>
-        <w:ind w:right="1" w:hanging="360"/>
-      </w:pPr>
-      <w:r>
-        <w:t>¿Qué referencias usaron? ¿Cuál fue la más útil?  Incluyan citas con estándares adecuados.</w:t>
-      </w:r>
+        <w:spacing w:after="0" w:line="265" w:lineRule="auto"/>
+        <w:jc w:val="left"/>
+        <w:rPr>
+          <w:sz w:val="22"/>
+        </w:rPr>
+      </w:pPr>
+      <w:r>
+        <w:rPr>
+          <w:sz w:val="22"/>
+        </w:rPr>
+        <w:t>¿Qué referencias usaron? ¿Cuál fue la más útil? Incluyan citas con estándares adecuados.</w:t>
+      </w:r>
+      <w:r>
+        <w:rPr>
+          <w:sz w:val="22"/>
+        </w:rPr>
+        <w:br/>
+        <w:t>Utilizamos varias fuentes de referencia para guiarnos en el desarrollo del laboratorio. La más útil fue la documentación oficial de la API de Java, que nos proporcionó información precisa y clara sobre las herramientas que utilizamos.</w:t>
+      </w:r>
+    </w:p>
+    <w:p>
+      <w:pPr>
+        <w:spacing w:after="0" w:line="265" w:lineRule="auto"/>
+        <w:ind w:left="-5"/>
+        <w:jc w:val="left"/>
+        <w:rPr>
+          <w:sz w:val="22"/>
+        </w:rPr>
+      </w:pPr>
+      <w:r>
+        <w:rPr>
+          <w:sz w:val="22"/>
+        </w:rPr>
+        <w:t>Cita en formato APA:</w:t>
+      </w:r>
+      <w:r>
+        <w:rPr>
+          <w:sz w:val="22"/>
+        </w:rPr>
+        <w:br/>
+        <w:t>Oracle. (</w:t>
+      </w:r>
+      <w:proofErr w:type="spellStart"/>
+      <w:r>
+        <w:rPr>
+          <w:sz w:val="22"/>
+        </w:rPr>
+        <w:t>n.d</w:t>
+      </w:r>
+      <w:proofErr w:type="spellEnd"/>
+      <w:r>
+        <w:rPr>
+          <w:sz w:val="22"/>
+        </w:rPr>
+        <w:t xml:space="preserve">.). </w:t>
+      </w:r>
+      <w:r>
+        <w:rPr>
+          <w:i/>
+          <w:iCs/>
+          <w:sz w:val="22"/>
+        </w:rPr>
+        <w:t xml:space="preserve">Java </w:t>
+      </w:r>
+      <w:proofErr w:type="spellStart"/>
+      <w:r>
+        <w:rPr>
+          <w:i/>
+          <w:iCs/>
+          <w:sz w:val="22"/>
+        </w:rPr>
+        <w:t>Platform</w:t>
+      </w:r>
+      <w:proofErr w:type="spellEnd"/>
+      <w:r>
+        <w:rPr>
+          <w:i/>
+          <w:iCs/>
+          <w:sz w:val="22"/>
+        </w:rPr>
+        <w:t xml:space="preserve">, Standard </w:t>
+      </w:r>
+      <w:proofErr w:type="spellStart"/>
+      <w:r>
+        <w:rPr>
+          <w:i/>
+          <w:iCs/>
+          <w:sz w:val="22"/>
+        </w:rPr>
+        <w:t>Edition</w:t>
+      </w:r>
+      <w:proofErr w:type="spellEnd"/>
+      <w:r>
+        <w:rPr>
+          <w:i/>
+          <w:iCs/>
+          <w:sz w:val="22"/>
+        </w:rPr>
+        <w:t xml:space="preserve"> 21 API </w:t>
+      </w:r>
+      <w:proofErr w:type="spellStart"/>
+      <w:r>
+        <w:rPr>
+          <w:i/>
+          <w:iCs/>
+          <w:sz w:val="22"/>
+        </w:rPr>
+        <w:t>Specification</w:t>
+      </w:r>
+      <w:proofErr w:type="spellEnd"/>
+      <w:r>
+        <w:rPr>
+          <w:sz w:val="22"/>
+        </w:rPr>
+        <w:t xml:space="preserve">. Oracle. Recuperado de </w:t>
+      </w:r>
+      <w:hyperlink r:id="rId36" w:tgtFrame="_new" w:history="1">
+        <w:r>
+          <w:rPr>
+            <w:rStyle w:val="Hipervnculo"/>
+            <w:sz w:val="22"/>
+          </w:rPr>
+          <w:t>https://docs.oracle.com/en/java/javase/21/</w:t>
+        </w:r>
+      </w:hyperlink>
+    </w:p>
+    <w:p>
+      <w:pPr>
+        <w:spacing w:after="0" w:line="265" w:lineRule="auto"/>
+        <w:ind w:left="-5"/>
+        <w:jc w:val="left"/>
+      </w:pPr>
     </w:p>
     <w:sectPr>
       <w:pgSz w:w="12240" w:h="15840"/>
@@ -4929,6 +5699,119 @@
     </w:lvl>
   </w:abstractNum>
   <w:abstractNum w:abstractNumId="2" w15:restartNumberingAfterBreak="0">
+    <w:nsid w:val="0BF439D1"/>
+    <w:multiLevelType w:val="hybridMultilevel"/>
+    <w:tmpl w:val="522E3CC8"/>
+    <w:lvl w:ilvl="0" w:tplc="240A0001">
+      <w:start w:val="1"/>
+      <w:numFmt w:val="bullet"/>
+      <w:lvlText w:val=""/>
+      <w:lvlJc w:val="left"/>
+      <w:pPr>
+        <w:ind w:left="1437" w:hanging="360"/>
+      </w:pPr>
+      <w:rPr>
+        <w:rFonts w:ascii="Symbol" w:hAnsi="Symbol" w:hint="default"/>
+      </w:rPr>
+    </w:lvl>
+    <w:lvl w:ilvl="1" w:tplc="240A0003" w:tentative="1">
+      <w:start w:val="1"/>
+      <w:numFmt w:val="bullet"/>
+      <w:lvlText w:val="o"/>
+      <w:lvlJc w:val="left"/>
+      <w:pPr>
+        <w:ind w:left="2157" w:hanging="360"/>
+      </w:pPr>
+      <w:rPr>
+        <w:rFonts w:ascii="Courier New" w:hAnsi="Courier New" w:cs="Courier New" w:hint="default"/>
+      </w:rPr>
+    </w:lvl>
+    <w:lvl w:ilvl="2" w:tplc="240A0005" w:tentative="1">
+      <w:start w:val="1"/>
+      <w:numFmt w:val="bullet"/>
+      <w:lvlText w:val=""/>
+      <w:lvlJc w:val="left"/>
+      <w:pPr>
+        <w:ind w:left="2877" w:hanging="360"/>
+      </w:pPr>
+      <w:rPr>
+        <w:rFonts w:ascii="Wingdings" w:hAnsi="Wingdings" w:hint="default"/>
+      </w:rPr>
+    </w:lvl>
+    <w:lvl w:ilvl="3" w:tplc="240A0001" w:tentative="1">
+      <w:start w:val="1"/>
+      <w:numFmt w:val="bullet"/>
+      <w:lvlText w:val=""/>
+      <w:lvlJc w:val="left"/>
+      <w:pPr>
+        <w:ind w:left="3597" w:hanging="360"/>
+      </w:pPr>
+      <w:rPr>
+        <w:rFonts w:ascii="Symbol" w:hAnsi="Symbol" w:hint="default"/>
+      </w:rPr>
+    </w:lvl>
+    <w:lvl w:ilvl="4" w:tplc="240A0003" w:tentative="1">
+      <w:start w:val="1"/>
+      <w:numFmt w:val="bullet"/>
+      <w:lvlText w:val="o"/>
+      <w:lvlJc w:val="left"/>
+      <w:pPr>
+        <w:ind w:left="4317" w:hanging="360"/>
+      </w:pPr>
+      <w:rPr>
+        <w:rFonts w:ascii="Courier New" w:hAnsi="Courier New" w:cs="Courier New" w:hint="default"/>
+      </w:rPr>
+    </w:lvl>
+    <w:lvl w:ilvl="5" w:tplc="240A0005" w:tentative="1">
+      <w:start w:val="1"/>
+      <w:numFmt w:val="bullet"/>
+      <w:lvlText w:val=""/>
+      <w:lvlJc w:val="left"/>
+      <w:pPr>
+        <w:ind w:left="5037" w:hanging="360"/>
+      </w:pPr>
+      <w:rPr>
+        <w:rFonts w:ascii="Wingdings" w:hAnsi="Wingdings" w:hint="default"/>
+      </w:rPr>
+    </w:lvl>
+    <w:lvl w:ilvl="6" w:tplc="240A0001" w:tentative="1">
+      <w:start w:val="1"/>
+      <w:numFmt w:val="bullet"/>
+      <w:lvlText w:val=""/>
+      <w:lvlJc w:val="left"/>
+      <w:pPr>
+        <w:ind w:left="5757" w:hanging="360"/>
+      </w:pPr>
+      <w:rPr>
+        <w:rFonts w:ascii="Symbol" w:hAnsi="Symbol" w:hint="default"/>
+      </w:rPr>
+    </w:lvl>
+    <w:lvl w:ilvl="7" w:tplc="240A0003" w:tentative="1">
+      <w:start w:val="1"/>
+      <w:numFmt w:val="bullet"/>
+      <w:lvlText w:val="o"/>
+      <w:lvlJc w:val="left"/>
+      <w:pPr>
+        <w:ind w:left="6477" w:hanging="360"/>
+      </w:pPr>
+      <w:rPr>
+        <w:rFonts w:ascii="Courier New" w:hAnsi="Courier New" w:cs="Courier New" w:hint="default"/>
+      </w:rPr>
+    </w:lvl>
+    <w:lvl w:ilvl="8" w:tplc="240A0005" w:tentative="1">
+      <w:start w:val="1"/>
+      <w:numFmt w:val="bullet"/>
+      <w:lvlText w:val=""/>
+      <w:lvlJc w:val="left"/>
+      <w:pPr>
+        <w:ind w:left="7197" w:hanging="360"/>
+      </w:pPr>
+      <w:rPr>
+        <w:rFonts w:ascii="Wingdings" w:hAnsi="Wingdings" w:hint="default"/>
+      </w:rPr>
+    </w:lvl>
+  </w:abstractNum>
+  <w:abstractNum w:abstractNumId="3" w15:restartNumberingAfterBreak="0">
     <w:nsid w:val="10635938"/>
     <w:multiLevelType w:val="hybridMultilevel"/>
     <w:tmpl w:val="19B8088E"/>
@@ -5041,7 +5924,7 @@
       </w:rPr>
     </w:lvl>
   </w:abstractNum>
-  <w:abstractNum w:abstractNumId="3" w15:restartNumberingAfterBreak="0">
+  <w:abstractNum w:abstractNumId="4" w15:restartNumberingAfterBreak="0">
     <w:nsid w:val="17507D41"/>
     <w:multiLevelType w:val="hybridMultilevel"/>
     <w:tmpl w:val="D51076EA"/>
@@ -5253,7 +6136,7 @@
       </w:rPr>
     </w:lvl>
   </w:abstractNum>
-  <w:abstractNum w:abstractNumId="4" w15:restartNumberingAfterBreak="0">
+  <w:abstractNum w:abstractNumId="5" w15:restartNumberingAfterBreak="0">
     <w:nsid w:val="2ACC3C1D"/>
     <w:multiLevelType w:val="hybridMultilevel"/>
     <w:tmpl w:val="E0B65058"/>
@@ -5366,7 +6249,7 @@
       </w:rPr>
     </w:lvl>
   </w:abstractNum>
-  <w:abstractNum w:abstractNumId="5" w15:restartNumberingAfterBreak="0">
+  <w:abstractNum w:abstractNumId="6" w15:restartNumberingAfterBreak="0">
     <w:nsid w:val="2B0524A4"/>
     <w:multiLevelType w:val="hybridMultilevel"/>
     <w:tmpl w:val="C0762230"/>
@@ -5578,7 +6461,7 @@
       </w:rPr>
     </w:lvl>
   </w:abstractNum>
-  <w:abstractNum w:abstractNumId="6" w15:restartNumberingAfterBreak="0">
+  <w:abstractNum w:abstractNumId="7" w15:restartNumberingAfterBreak="0">
     <w:nsid w:val="32D37853"/>
     <w:multiLevelType w:val="hybridMultilevel"/>
     <w:tmpl w:val="A00ECA9E"/>
@@ -5790,7 +6673,7 @@
       </w:rPr>
     </w:lvl>
   </w:abstractNum>
-  <w:abstractNum w:abstractNumId="7" w15:restartNumberingAfterBreak="0">
+  <w:abstractNum w:abstractNumId="8" w15:restartNumberingAfterBreak="0">
     <w:nsid w:val="33C71FB8"/>
     <w:multiLevelType w:val="hybridMultilevel"/>
     <w:tmpl w:val="F6F6FC48"/>
@@ -6002,7 +6885,7 @@
       </w:rPr>
     </w:lvl>
   </w:abstractNum>
-  <w:abstractNum w:abstractNumId="8" w15:restartNumberingAfterBreak="0">
+  <w:abstractNum w:abstractNumId="9" w15:restartNumberingAfterBreak="0">
     <w:nsid w:val="358202C0"/>
     <w:multiLevelType w:val="hybridMultilevel"/>
     <w:tmpl w:val="7A408FDC"/>
@@ -6214,7 +7097,7 @@
       </w:rPr>
     </w:lvl>
   </w:abstractNum>
-  <w:abstractNum w:abstractNumId="9" w15:restartNumberingAfterBreak="0">
+  <w:abstractNum w:abstractNumId="10" w15:restartNumberingAfterBreak="0">
     <w:nsid w:val="3FD1C276"/>
     <w:multiLevelType w:val="hybridMultilevel"/>
     <w:tmpl w:val="D88E658E"/>
@@ -6327,7 +7210,7 @@
       </w:rPr>
     </w:lvl>
   </w:abstractNum>
-  <w:abstractNum w:abstractNumId="10" w15:restartNumberingAfterBreak="0">
+  <w:abstractNum w:abstractNumId="11" w15:restartNumberingAfterBreak="0">
     <w:nsid w:val="4351349B"/>
     <w:multiLevelType w:val="hybridMultilevel"/>
     <w:tmpl w:val="C1242C2E"/>
@@ -6440,7 +7323,120 @@
       </w:rPr>
     </w:lvl>
   </w:abstractNum>
-  <w:abstractNum w:abstractNumId="11" w15:restartNumberingAfterBreak="0">
+  <w:abstractNum w:abstractNumId="12" w15:restartNumberingAfterBreak="0">
+    <w:nsid w:val="545B77B4"/>
+    <w:multiLevelType w:val="multilevel"/>
+    <w:tmpl w:val="1D0491AE"/>
+    <w:lvl w:ilvl="0">
+      <w:start w:val="1"/>
+      <w:numFmt w:val="decimal"/>
+      <w:lvlText w:val="%1."/>
+      <w:lvlJc w:val="left"/>
+      <w:pPr>
+        <w:tabs>
+          <w:tab w:val="num" w:pos="720"/>
+        </w:tabs>
+        <w:ind w:left="720" w:hanging="360"/>
+      </w:pPr>
+    </w:lvl>
+    <w:lvl w:ilvl="1" w:tentative="1">
+      <w:start w:val="1"/>
+      <w:numFmt w:val="decimal"/>
+      <w:lvlText w:val="%2."/>
+      <w:lvlJc w:val="left"/>
+      <w:pPr>
+        <w:tabs>
+          <w:tab w:val="num" w:pos="1440"/>
+        </w:tabs>
+        <w:ind w:left="1440" w:hanging="360"/>
+      </w:pPr>
+    </w:lvl>
+    <w:lvl w:ilvl="2" w:tentative="1">
+      <w:start w:val="1"/>
+      <w:numFmt w:val="decimal"/>
+      <w:lvlText w:val="%3."/>
+      <w:lvlJc w:val="left"/>
+      <w:pPr>
+        <w:tabs>
+          <w:tab w:val="num" w:pos="2160"/>
+        </w:tabs>
+        <w:ind w:left="2160" w:hanging="360"/>
+      </w:pPr>
+    </w:lvl>
+    <w:lvl w:ilvl="3" w:tentative="1">
+      <w:start w:val="1"/>
+      <w:numFmt w:val="decimal"/>
+      <w:lvlText w:val="%4."/>
+      <w:lvlJc w:val="left"/>
+      <w:pPr>
+        <w:tabs>
+          <w:tab w:val="num" w:pos="2880"/>
+        </w:tabs>
+        <w:ind w:left="2880" w:hanging="360"/>
+      </w:pPr>
+    </w:lvl>
+    <w:lvl w:ilvl="4" w:tentative="1">
+      <w:start w:val="1"/>
+      <w:numFmt w:val="decimal"/>
+      <w:lvlText w:val="%5."/>
+      <w:lvlJc w:val="left"/>
+      <w:pPr>
+        <w:tabs>
+          <w:tab w:val="num" w:pos="3600"/>
+        </w:tabs>
+        <w:ind w:left="3600" w:hanging="360"/>
+      </w:pPr>
+    </w:lvl>
+    <w:lvl w:ilvl="5" w:tentative="1">
+      <w:start w:val="1"/>
+      <w:numFmt w:val="decimal"/>
+      <w:lvlText w:val="%6."/>
+      <w:lvlJc w:val="left"/>
+      <w:pPr>
+        <w:tabs>
+          <w:tab w:val="num" w:pos="4320"/>
+        </w:tabs>
+        <w:ind w:left="4320" w:hanging="360"/>
+      </w:pPr>
+    </w:lvl>
+    <w:lvl w:ilvl="6" w:tentative="1">
+      <w:start w:val="1"/>
+      <w:numFmt w:val="decimal"/>
+      <w:lvlText w:val="%7."/>
+      <w:lvlJc w:val="left"/>
+      <w:pPr>
+        <w:tabs>
+          <w:tab w:val="num" w:pos="5040"/>
+        </w:tabs>
+        <w:ind w:left="5040" w:hanging="360"/>
+      </w:pPr>
+    </w:lvl>
+    <w:lvl w:ilvl="7" w:tentative="1">
+      <w:start w:val="1"/>
+      <w:numFmt w:val="decimal"/>
+      <w:lvlText w:val="%8."/>
+      <w:lvlJc w:val="left"/>
+      <w:pPr>
+        <w:tabs>
+          <w:tab w:val="num" w:pos="5760"/>
+        </w:tabs>
+        <w:ind w:left="5760" w:hanging="360"/>
+      </w:pPr>
+    </w:lvl>
+    <w:lvl w:ilvl="8" w:tentative="1">
+      <w:start w:val="1"/>
+      <w:numFmt w:val="decimal"/>
+      <w:lvlText w:val="%9."/>
+      <w:lvlJc w:val="left"/>
+      <w:pPr>
+        <w:tabs>
+          <w:tab w:val="num" w:pos="6480"/>
+        </w:tabs>
+        <w:ind w:left="6480" w:hanging="360"/>
+      </w:pPr>
+    </w:lvl>
+  </w:abstractNum>
+  <w:abstractNum w:abstractNumId="13" w15:restartNumberingAfterBreak="0">
     <w:nsid w:val="54ED619F"/>
     <w:multiLevelType w:val="hybridMultilevel"/>
     <w:tmpl w:val="B29EF4E4"/>
@@ -6652,7 +7648,7 @@
       </w:rPr>
     </w:lvl>
   </w:abstractNum>
-  <w:abstractNum w:abstractNumId="12" w15:restartNumberingAfterBreak="0">
+  <w:abstractNum w:abstractNumId="14" w15:restartNumberingAfterBreak="0">
     <w:nsid w:val="59AF54B0"/>
     <w:multiLevelType w:val="hybridMultilevel"/>
     <w:tmpl w:val="5B94C9EC"/>
@@ -6864,7 +7860,7 @@
       </w:rPr>
     </w:lvl>
   </w:abstractNum>
-  <w:abstractNum w:abstractNumId="13" w15:restartNumberingAfterBreak="0">
+  <w:abstractNum w:abstractNumId="15" w15:restartNumberingAfterBreak="0">
     <w:nsid w:val="5ABD4F65"/>
     <w:multiLevelType w:val="hybridMultilevel"/>
     <w:tmpl w:val="3BB276DE"/>
@@ -7076,7 +8072,7 @@
       </w:rPr>
     </w:lvl>
   </w:abstractNum>
-  <w:abstractNum w:abstractNumId="14" w15:restartNumberingAfterBreak="0">
+  <w:abstractNum w:abstractNumId="16" w15:restartNumberingAfterBreak="0">
     <w:nsid w:val="5FDCFAB1"/>
     <w:multiLevelType w:val="hybridMultilevel"/>
     <w:tmpl w:val="675A76D2"/>
@@ -7189,7 +8185,7 @@
       </w:rPr>
     </w:lvl>
   </w:abstractNum>
-  <w:abstractNum w:abstractNumId="15" w15:restartNumberingAfterBreak="0">
+  <w:abstractNum w:abstractNumId="17" w15:restartNumberingAfterBreak="0">
     <w:nsid w:val="64903598"/>
     <w:multiLevelType w:val="hybridMultilevel"/>
     <w:tmpl w:val="7EA03B74"/>
@@ -7401,7 +8397,7 @@
       </w:rPr>
     </w:lvl>
   </w:abstractNum>
-  <w:abstractNum w:abstractNumId="16" w15:restartNumberingAfterBreak="0">
+  <w:abstractNum w:abstractNumId="18" w15:restartNumberingAfterBreak="0">
     <w:nsid w:val="6B5E4B32"/>
     <w:multiLevelType w:val="hybridMultilevel"/>
     <w:tmpl w:val="C846A770"/>
@@ -7514,10 +8510,10 @@
       </w:rPr>
     </w:lvl>
   </w:abstractNum>
-  <w:abstractNum w:abstractNumId="17" w15:restartNumberingAfterBreak="0">
+  <w:abstractNum w:abstractNumId="19" w15:restartNumberingAfterBreak="0">
     <w:nsid w:val="6BB25AC5"/>
     <w:multiLevelType w:val="hybridMultilevel"/>
-    <w:tmpl w:val="F670C9F0"/>
+    <w:tmpl w:val="BB647464"/>
     <w:lvl w:ilvl="0" w:tplc="240A0001">
       <w:start w:val="1"/>
       <w:numFmt w:val="bullet"/>
@@ -7627,7 +8623,7 @@
       </w:rPr>
     </w:lvl>
   </w:abstractNum>
-  <w:abstractNum w:abstractNumId="18" w15:restartNumberingAfterBreak="0">
+  <w:abstractNum w:abstractNumId="20" w15:restartNumberingAfterBreak="0">
     <w:nsid w:val="73932E02"/>
     <w:multiLevelType w:val="hybridMultilevel"/>
     <w:tmpl w:val="67B04FE2"/>
@@ -7839,7 +8835,7 @@
       </w:rPr>
     </w:lvl>
   </w:abstractNum>
-  <w:abstractNum w:abstractNumId="19" w15:restartNumberingAfterBreak="0">
+  <w:abstractNum w:abstractNumId="21" w15:restartNumberingAfterBreak="0">
     <w:nsid w:val="74343443"/>
     <w:multiLevelType w:val="hybridMultilevel"/>
     <w:tmpl w:val="440878DA"/>
@@ -7952,7 +8948,7 @@
       </w:rPr>
     </w:lvl>
   </w:abstractNum>
-  <w:abstractNum w:abstractNumId="20" w15:restartNumberingAfterBreak="0">
+  <w:abstractNum w:abstractNumId="22" w15:restartNumberingAfterBreak="0">
     <w:nsid w:val="7C26035B"/>
     <w:multiLevelType w:val="multilevel"/>
     <w:tmpl w:val="C3C888DC"/>
@@ -8102,67 +9098,73 @@
     </w:lvl>
   </w:abstractNum>
   <w:num w:numId="1" w16cid:durableId="1090856329">
+    <w:abstractNumId w:val="18"/>
+  </w:num>
+  <w:num w:numId="2" w16cid:durableId="1311596475">
+    <w:abstractNumId w:val="5"/>
+  </w:num>
+  <w:num w:numId="3" w16cid:durableId="52196099">
     <w:abstractNumId w:val="16"/>
   </w:num>
-  <w:num w:numId="2" w16cid:durableId="1311596475">
+  <w:num w:numId="4" w16cid:durableId="320893011">
+    <w:abstractNumId w:val="10"/>
+  </w:num>
+  <w:num w:numId="5" w16cid:durableId="101073521">
+    <w:abstractNumId w:val="7"/>
+  </w:num>
+  <w:num w:numId="6" w16cid:durableId="1433236017">
+    <w:abstractNumId w:val="13"/>
+  </w:num>
+  <w:num w:numId="7" w16cid:durableId="1968968981">
+    <w:abstractNumId w:val="6"/>
+  </w:num>
+  <w:num w:numId="8" w16cid:durableId="428699263">
+    <w:abstractNumId w:val="14"/>
+  </w:num>
+  <w:num w:numId="9" w16cid:durableId="2019847234">
+    <w:abstractNumId w:val="17"/>
+  </w:num>
+  <w:num w:numId="10" w16cid:durableId="1427532551">
     <w:abstractNumId w:val="4"/>
   </w:num>
-  <w:num w:numId="3" w16cid:durableId="52196099">
-    <w:abstractNumId w:val="14"/>
-  </w:num>
-  <w:num w:numId="4" w16cid:durableId="320893011">
-    <w:abstractNumId w:val="9"/>
-  </w:num>
-  <w:num w:numId="5" w16cid:durableId="101073521">
-    <w:abstractNumId w:val="6"/>
-  </w:num>
-  <w:num w:numId="6" w16cid:durableId="1433236017">
-    <w:abstractNumId w:val="11"/>
-  </w:num>
-  <w:num w:numId="7" w16cid:durableId="1968968981">
-    <w:abstractNumId w:val="5"/>
-  </w:num>
-  <w:num w:numId="8" w16cid:durableId="428699263">
-    <w:abstractNumId w:val="12"/>
-  </w:num>
-  <w:num w:numId="9" w16cid:durableId="2019847234">
-    <w:abstractNumId w:val="15"/>
-  </w:num>
-  <w:num w:numId="10" w16cid:durableId="1427532551">
-    <w:abstractNumId w:val="3"/>
-  </w:num>
   <w:num w:numId="11" w16cid:durableId="1478691671">
-    <w:abstractNumId w:val="7"/>
+    <w:abstractNumId w:val="8"/>
   </w:num>
   <w:num w:numId="12" w16cid:durableId="127749356">
-    <w:abstractNumId w:val="8"/>
+    <w:abstractNumId w:val="9"/>
   </w:num>
   <w:num w:numId="13" w16cid:durableId="17005438">
     <w:abstractNumId w:val="1"/>
   </w:num>
   <w:num w:numId="14" w16cid:durableId="844393964">
-    <w:abstractNumId w:val="13"/>
+    <w:abstractNumId w:val="15"/>
   </w:num>
   <w:num w:numId="15" w16cid:durableId="2048144974">
-    <w:abstractNumId w:val="18"/>
+    <w:abstractNumId w:val="20"/>
   </w:num>
   <w:num w:numId="16" w16cid:durableId="344014540">
     <w:abstractNumId w:val="0"/>
   </w:num>
   <w:num w:numId="17" w16cid:durableId="1424182619">
+    <w:abstractNumId w:val="21"/>
+  </w:num>
+  <w:num w:numId="18" w16cid:durableId="351224217">
+    <w:abstractNumId w:val="11"/>
+  </w:num>
+  <w:num w:numId="19" w16cid:durableId="2035183481">
+    <w:abstractNumId w:val="22"/>
+  </w:num>
+  <w:num w:numId="20" w16cid:durableId="1225290943">
+    <w:abstractNumId w:val="3"/>
+  </w:num>
+  <w:num w:numId="21" w16cid:durableId="1063067492">
     <w:abstractNumId w:val="19"/>
   </w:num>
-  <w:num w:numId="18" w16cid:durableId="351224217">
-    <w:abstractNumId w:val="10"/>
-  </w:num>
-  <w:num w:numId="19" w16cid:durableId="2035183481">
-    <w:abstractNumId w:val="20"/>
-  </w:num>
-  <w:num w:numId="20" w16cid:durableId="1225290943">
+  <w:num w:numId="22" w16cid:durableId="772287644">
     <w:abstractNumId w:val="2"/>
   </w:num>
-  <w:num w:numId="21" w16cid:durableId="1063067492">
-    <w:abstractNumId w:val="17"/>
+  <w:num w:numId="23" w16cid:durableId="487405508">
+    <w:abstractNumId w:val="12"/>
   </w:num>
 </w:numbering>
 </file>
@@ -8751,6 +9753,41 @@
       <w:szCs w:val="20"/>
     </w:rPr>
   </w:style>
+  <w:style w:type="character" w:styleId="Hipervnculo">
+    <w:name w:val="Hyperlink"/>
+    <w:basedOn w:val="Fuentedeprrafopredeter"/>
+    <w:uiPriority w:val="99"/>
+    <w:unhideWhenUsed/>
+    <w:rsid w:val="005F7D17"/>
+    <w:rPr>
+      <w:color w:val="0563C1" w:themeColor="hyperlink"/>
+      <w:u w:val="single"/>
+    </w:rPr>
+  </w:style>
+  <w:style w:type="character" w:styleId="Mencinsinresolver">
+    <w:name w:val="Unresolved Mention"/>
+    <w:basedOn w:val="Fuentedeprrafopredeter"/>
+    <w:uiPriority w:val="99"/>
+    <w:semiHidden/>
+    <w:unhideWhenUsed/>
+    <w:rsid w:val="005F7D17"/>
+    <w:rPr>
+      <w:color w:val="605E5C"/>
+      <w:shd w:val="clear" w:color="auto" w:fill="E1DFDD"/>
+    </w:rPr>
+  </w:style>
+  <w:style w:type="character" w:styleId="Hipervnculovisitado">
+    <w:name w:val="FollowedHyperlink"/>
+    <w:basedOn w:val="Fuentedeprrafopredeter"/>
+    <w:uiPriority w:val="99"/>
+    <w:semiHidden/>
+    <w:unhideWhenUsed/>
+    <w:rsid w:val="005F7D17"/>
+    <w:rPr>
+      <w:color w:val="954F72" w:themeColor="followedHyperlink"/>
+      <w:u w:val="single"/>
+    </w:rPr>
+  </w:style>
 </w:styles>
 </file>
 

</xml_diff>